<commit_message>
modificato. uso la legge moto custom punto 4
</commit_message>
<xml_diff>
--- a/Relazione/Relazione.docx
+++ b/Relazione/Relazione.docx
@@ -1,6 +1,6 @@
 
 <file path=word/document.xml><?xml version="1.0" encoding="utf-8"?>
-<w:document xmlns:wpc="http://schemas.microsoft.com/office/word/2010/wordprocessingCanvas" xmlns:cx="http://schemas.microsoft.com/office/drawing/2014/chartex" xmlns:cx1="http://schemas.microsoft.com/office/drawing/2015/9/8/chartex" xmlns:cx2="http://schemas.microsoft.com/office/drawing/2015/10/21/chartex" xmlns:cx3="http://schemas.microsoft.com/office/drawing/2016/5/9/chartex" xmlns:cx4="http://schemas.microsoft.com/office/drawing/2016/5/10/chartex" xmlns:cx5="http://schemas.microsoft.com/office/drawing/2016/5/11/chartex" xmlns:cx6="http://schemas.microsoft.com/office/drawing/2016/5/12/chartex" xmlns:cx7="http://schemas.microsoft.com/office/drawing/2016/5/13/chartex" xmlns:cx8="http://schemas.microsoft.com/office/drawing/2016/5/14/chartex" xmlns:mc="http://schemas.openxmlformats.org/markup-compatibility/2006" xmlns:aink="http://schemas.microsoft.com/office/drawing/2016/ink" xmlns:am3d="http://schemas.microsoft.com/office/drawing/2017/model3d" xmlns:o="urn:schemas-microsoft-com:office:office" xmlns:r="http://schemas.openxmlformats.org/officeDocument/2006/relationships" xmlns:m="http://schemas.openxmlformats.org/officeDocument/2006/math" xmlns:v="urn:schemas-microsoft-com:vml" xmlns:wp14="http://schemas.microsoft.com/office/word/2010/wordprocessingDrawing" xmlns:wp="http://schemas.openxmlformats.org/drawingml/2006/wordprocessingDrawing" xmlns:w10="urn:schemas-microsoft-com:office:word" xmlns:w="http://schemas.openxmlformats.org/wordprocessingml/2006/main" xmlns:w14="http://schemas.microsoft.com/office/word/2010/wordml" xmlns:w15="http://schemas.microsoft.com/office/word/2012/wordml" xmlns:w16cid="http://schemas.microsoft.com/office/word/2016/wordml/cid" xmlns:w16se="http://schemas.microsoft.com/office/word/2015/wordml/symex" xmlns:wpg="http://schemas.microsoft.com/office/word/2010/wordprocessingGroup" xmlns:wpi="http://schemas.microsoft.com/office/word/2010/wordprocessingInk" xmlns:wne="http://schemas.microsoft.com/office/word/2006/wordml" xmlns:wps="http://schemas.microsoft.com/office/word/2010/wordprocessingShape" mc:Ignorable="w14 w15 w16se w16cid wp14">
+<w:document xmlns:wpc="http://schemas.microsoft.com/office/word/2010/wordprocessingCanvas" xmlns:cx="http://schemas.microsoft.com/office/drawing/2014/chartex" xmlns:cx1="http://schemas.microsoft.com/office/drawing/2015/9/8/chartex" xmlns:cx2="http://schemas.microsoft.com/office/drawing/2015/10/21/chartex" xmlns:cx3="http://schemas.microsoft.com/office/drawing/2016/5/9/chartex" xmlns:cx4="http://schemas.microsoft.com/office/drawing/2016/5/10/chartex" xmlns:cx5="http://schemas.microsoft.com/office/drawing/2016/5/11/chartex" xmlns:cx6="http://schemas.microsoft.com/office/drawing/2016/5/12/chartex" xmlns:cx7="http://schemas.microsoft.com/office/drawing/2016/5/13/chartex" xmlns:cx8="http://schemas.microsoft.com/office/drawing/2016/5/14/chartex" xmlns:mc="http://schemas.openxmlformats.org/markup-compatibility/2006" xmlns:aink="http://schemas.microsoft.com/office/drawing/2016/ink" xmlns:am3d="http://schemas.microsoft.com/office/drawing/2017/model3d" xmlns:o="urn:schemas-microsoft-com:office:office" xmlns:r="http://schemas.openxmlformats.org/officeDocument/2006/relationships" xmlns:m="http://schemas.openxmlformats.org/officeDocument/2006/math" xmlns:v="urn:schemas-microsoft-com:vml" xmlns:wp14="http://schemas.microsoft.com/office/word/2010/wordprocessingDrawing" xmlns:wp="http://schemas.openxmlformats.org/drawingml/2006/wordprocessingDrawing" xmlns:w10="urn:schemas-microsoft-com:office:word" xmlns:w="http://schemas.openxmlformats.org/wordprocessingml/2006/main" xmlns:w14="http://schemas.microsoft.com/office/word/2010/wordml" xmlns:w15="http://schemas.microsoft.com/office/word/2012/wordml" xmlns:w16cex="http://schemas.microsoft.com/office/word/2018/wordml/cex" xmlns:w16cid="http://schemas.microsoft.com/office/word/2016/wordml/cid" xmlns:w16="http://schemas.microsoft.com/office/word/2018/wordml" xmlns:w16se="http://schemas.microsoft.com/office/word/2015/wordml/symex" xmlns:wpg="http://schemas.microsoft.com/office/word/2010/wordprocessingGroup" xmlns:wpi="http://schemas.microsoft.com/office/word/2010/wordprocessingInk" xmlns:wne="http://schemas.microsoft.com/office/word/2006/wordml" xmlns:wps="http://schemas.microsoft.com/office/word/2010/wordprocessingShape" mc:Ignorable="w14 w15 w16se w16cid w16 w16cex wp14">
   <w:body>
     <w:p>
       <w:pPr>
@@ -379,19 +379,11 @@
         </w:rPr>
         <w:t xml:space="preserve"> | </w:t>
       </w:r>
-      <w:proofErr w:type="spellStart"/>
       <w:r>
         <w:rPr>
           <w:rFonts w:ascii="Times New Roman" w:hAnsi="Times New Roman" w:cs="Times New Roman"/>
         </w:rPr>
-        <w:t>a.a</w:t>
-      </w:r>
-      <w:proofErr w:type="spellEnd"/>
-      <w:r>
-        <w:rPr>
-          <w:rFonts w:ascii="Times New Roman" w:hAnsi="Times New Roman" w:cs="Times New Roman"/>
-        </w:rPr>
-        <w:t xml:space="preserve"> 2019/2020</w:t>
+        <w:t>a.a 2019/2020</w:t>
       </w:r>
     </w:p>
     <w:p>
@@ -547,7 +539,6 @@
           <w:lang w:eastAsia="it-IT" w:bidi="ar-SA"/>
         </w:rPr>
       </w:pPr>
-      <w:proofErr w:type="spellStart"/>
       <w:r>
         <w:rPr>
           <w:rFonts w:ascii="Consolas" w:eastAsia="Times New Roman" w:hAnsi="Consolas" w:cs="Times New Roman"/>
@@ -558,46 +549,7 @@
           <w:bdr w:val="none" w:sz="0" w:space="0" w:color="auto" w:frame="1"/>
           <w:lang w:eastAsia="it-IT" w:bidi="ar-SA"/>
         </w:rPr>
-        <w:t>function</w:t>
-      </w:r>
-      <w:proofErr w:type="spellEnd"/>
-      <w:r>
-        <w:rPr>
-          <w:rFonts w:ascii="Consolas" w:eastAsia="Times New Roman" w:hAnsi="Consolas" w:cs="Times New Roman"/>
-          <w:color w:val="000000"/>
-          <w:kern w:val="0"/>
-          <w:sz w:val="18"/>
-          <w:szCs w:val="18"/>
-          <w:bdr w:val="none" w:sz="0" w:space="0" w:color="auto" w:frame="1"/>
-          <w:lang w:eastAsia="it-IT" w:bidi="ar-SA"/>
-        </w:rPr>
-        <w:t> puma560_model = load_puma560_</w:t>
-      </w:r>
-      <w:proofErr w:type="gramStart"/>
-      <w:r>
-        <w:rPr>
-          <w:rFonts w:ascii="Consolas" w:eastAsia="Times New Roman" w:hAnsi="Consolas" w:cs="Times New Roman"/>
-          <w:color w:val="000000"/>
-          <w:kern w:val="0"/>
-          <w:sz w:val="18"/>
-          <w:szCs w:val="18"/>
-          <w:bdr w:val="none" w:sz="0" w:space="0" w:color="auto" w:frame="1"/>
-          <w:lang w:eastAsia="it-IT" w:bidi="ar-SA"/>
-        </w:rPr>
-        <w:t>model(</w:t>
-      </w:r>
-      <w:proofErr w:type="gramEnd"/>
-      <w:r>
-        <w:rPr>
-          <w:rFonts w:ascii="Consolas" w:eastAsia="Times New Roman" w:hAnsi="Consolas" w:cs="Times New Roman"/>
-          <w:color w:val="000000"/>
-          <w:kern w:val="0"/>
-          <w:sz w:val="18"/>
-          <w:szCs w:val="18"/>
-          <w:bdr w:val="none" w:sz="0" w:space="0" w:color="auto" w:frame="1"/>
-          <w:lang w:eastAsia="it-IT" w:bidi="ar-SA"/>
-        </w:rPr>
-        <w:t>d, a, alpha)  </w:t>
+        <w:t>function puma560_model = load_puma560_model(d, a, alpha)  </w:t>
       </w:r>
     </w:p>
     <w:p>
@@ -695,22 +647,8 @@
           <w:bdr w:val="none" w:sz="0" w:space="0" w:color="auto" w:frame="1"/>
           <w:lang w:eastAsia="it-IT" w:bidi="ar-SA"/>
         </w:rPr>
-        <w:t>        L(i) = </w:t>
-      </w:r>
-      <w:proofErr w:type="gramStart"/>
-      <w:r>
-        <w:rPr>
-          <w:rFonts w:ascii="Consolas" w:eastAsia="Times New Roman" w:hAnsi="Consolas" w:cs="Times New Roman"/>
-          <w:color w:val="000000"/>
-          <w:kern w:val="0"/>
-          <w:sz w:val="18"/>
-          <w:szCs w:val="18"/>
-          <w:bdr w:val="none" w:sz="0" w:space="0" w:color="auto" w:frame="1"/>
-          <w:lang w:eastAsia="it-IT" w:bidi="ar-SA"/>
-        </w:rPr>
-        <w:t>Link(</w:t>
-      </w:r>
-      <w:proofErr w:type="gramEnd"/>
+        <w:t>        L(i) = Link(</w:t>
+      </w:r>
       <w:r>
         <w:rPr>
           <w:rFonts w:ascii="Consolas" w:eastAsia="Times New Roman" w:hAnsi="Consolas" w:cs="Times New Roman"/>
@@ -877,47 +815,7 @@
           <w:bdr w:val="none" w:sz="0" w:space="0" w:color="auto" w:frame="1"/>
           <w:lang w:eastAsia="it-IT" w:bidi="ar-SA"/>
         </w:rPr>
-        <w:t>    puma560_model = </w:t>
-      </w:r>
-      <w:proofErr w:type="spellStart"/>
-      <w:proofErr w:type="gramStart"/>
-      <w:r>
-        <w:rPr>
-          <w:rFonts w:ascii="Consolas" w:eastAsia="Times New Roman" w:hAnsi="Consolas" w:cs="Times New Roman"/>
-          <w:color w:val="000000"/>
-          <w:kern w:val="0"/>
-          <w:sz w:val="18"/>
-          <w:szCs w:val="18"/>
-          <w:bdr w:val="none" w:sz="0" w:space="0" w:color="auto" w:frame="1"/>
-          <w:lang w:eastAsia="it-IT" w:bidi="ar-SA"/>
-        </w:rPr>
-        <w:t>SerialLink</w:t>
-      </w:r>
-      <w:proofErr w:type="spellEnd"/>
-      <w:r>
-        <w:rPr>
-          <w:rFonts w:ascii="Consolas" w:eastAsia="Times New Roman" w:hAnsi="Consolas" w:cs="Times New Roman"/>
-          <w:color w:val="000000"/>
-          <w:kern w:val="0"/>
-          <w:sz w:val="18"/>
-          <w:szCs w:val="18"/>
-          <w:bdr w:val="none" w:sz="0" w:space="0" w:color="auto" w:frame="1"/>
-          <w:lang w:eastAsia="it-IT" w:bidi="ar-SA"/>
-        </w:rPr>
-        <w:t>(</w:t>
-      </w:r>
-      <w:proofErr w:type="gramEnd"/>
-      <w:r>
-        <w:rPr>
-          <w:rFonts w:ascii="Consolas" w:eastAsia="Times New Roman" w:hAnsi="Consolas" w:cs="Times New Roman"/>
-          <w:color w:val="000000"/>
-          <w:kern w:val="0"/>
-          <w:sz w:val="18"/>
-          <w:szCs w:val="18"/>
-          <w:bdr w:val="none" w:sz="0" w:space="0" w:color="auto" w:frame="1"/>
-          <w:lang w:eastAsia="it-IT" w:bidi="ar-SA"/>
-        </w:rPr>
-        <w:t>L, </w:t>
+        <w:t>    puma560_model = SerialLink(L, </w:t>
       </w:r>
       <w:r>
         <w:rPr>
@@ -1116,7 +1014,6 @@
         </w:rPr>
         <w:t xml:space="preserve"> cinematica diretta tramite la funzione </w:t>
       </w:r>
-      <w:proofErr w:type="spellStart"/>
       <w:r>
         <w:rPr>
           <w:rFonts w:cstheme="minorHAnsi"/>
@@ -1125,7 +1022,6 @@
         </w:rPr>
         <w:t>fkine</w:t>
       </w:r>
-      <w:proofErr w:type="spellEnd"/>
       <w:r>
         <w:rPr>
           <w:rFonts w:cstheme="minorHAnsi"/>
@@ -1174,7 +1070,6 @@
         </w:rPr>
         <w:t xml:space="preserve">i risultati della funzione </w:t>
       </w:r>
-      <w:proofErr w:type="spellStart"/>
       <w:r>
         <w:rPr>
           <w:rFonts w:cstheme="minorHAnsi"/>
@@ -1183,7 +1078,6 @@
         </w:rPr>
         <w:t>fkine</w:t>
       </w:r>
-      <w:proofErr w:type="spellEnd"/>
       <w:r>
         <w:rPr>
           <w:rFonts w:cstheme="minorHAnsi"/>
@@ -1220,14 +1114,12 @@
         </w:rPr>
         <w:t xml:space="preserve">alla convenzione di </w:t>
       </w:r>
-      <w:proofErr w:type="spellStart"/>
       <w:r>
         <w:rPr>
           <w:rFonts w:cstheme="minorHAnsi"/>
         </w:rPr>
         <w:t>Denavit</w:t>
       </w:r>
-      <w:proofErr w:type="spellEnd"/>
       <w:r>
         <w:rPr>
           <w:rFonts w:cstheme="minorHAnsi"/>
@@ -1246,33 +1138,17 @@
         </w:rPr>
         <w:t xml:space="preserve"> </w:t>
       </w:r>
-      <w:proofErr w:type="spellStart"/>
       <w:r>
         <w:rPr>
           <w:rFonts w:cstheme="minorHAnsi"/>
         </w:rPr>
         <w:t>Hartenberg</w:t>
       </w:r>
-      <w:proofErr w:type="spellEnd"/>
-      <w:r>
-        <w:rPr>
-          <w:rFonts w:cstheme="minorHAnsi"/>
-        </w:rPr>
-        <w:t xml:space="preserve"> possiamo vedere che è possibile esprimere la posizione di un giunto rispetto al precedente con solo </w:t>
-      </w:r>
-      <w:proofErr w:type="gramStart"/>
-      <w:r>
-        <w:rPr>
-          <w:rFonts w:cstheme="minorHAnsi"/>
-        </w:rPr>
-        <w:t>4</w:t>
-      </w:r>
-      <w:proofErr w:type="gramEnd"/>
-      <w:r>
-        <w:rPr>
-          <w:rFonts w:cstheme="minorHAnsi"/>
-        </w:rPr>
-        <w:t xml:space="preserve"> parametri.</w:t>
+      <w:r>
+        <w:rPr>
+          <w:rFonts w:cstheme="minorHAnsi"/>
+        </w:rPr>
+        <w:t xml:space="preserve"> possiamo vedere che è possibile esprimere la posizione di un giunto rispetto al precedente con solo 4 parametri.</w:t>
       </w:r>
     </w:p>
     <w:p>
@@ -1456,21 +1332,7 @@
           <w:rFonts w:cstheme="minorHAnsi"/>
         </w:rPr>
         <w:lastRenderedPageBreak/>
-        <w:t xml:space="preserve">Ottenendo che la matrice omogenea complessiva che descrive la posizione del giunto </w:t>
-      </w:r>
-      <w:proofErr w:type="spellStart"/>
-      <w:r>
-        <w:rPr>
-          <w:rFonts w:cstheme="minorHAnsi"/>
-        </w:rPr>
-        <w:t>iesimo</w:t>
-      </w:r>
-      <w:proofErr w:type="spellEnd"/>
-      <w:r>
-        <w:rPr>
-          <w:rFonts w:cstheme="minorHAnsi"/>
-        </w:rPr>
-        <w:t xml:space="preserve"> rispetto al precedente si può scrivere come:</w:t>
+        <w:t>Ottenendo che la matrice omogenea complessiva che descrive la posizione del giunto iesimo rispetto al precedente si può scrivere come:</w:t>
       </w:r>
     </w:p>
     <w:p>
@@ -1691,25 +1553,7 @@
           <w:i/>
           <w:iCs/>
         </w:rPr>
-        <w:t xml:space="preserve">i=0, </w:t>
-      </w:r>
-      <w:proofErr w:type="gramStart"/>
-      <w:r>
-        <w:rPr>
-          <w:rFonts w:cstheme="minorHAnsi"/>
-          <w:i/>
-          <w:iCs/>
-        </w:rPr>
-        <w:t>… ,</w:t>
-      </w:r>
-      <w:proofErr w:type="gramEnd"/>
-      <w:r>
-        <w:rPr>
-          <w:rFonts w:cstheme="minorHAnsi"/>
-          <w:i/>
-          <w:iCs/>
-        </w:rPr>
-        <w:t xml:space="preserve"> n</w:t>
+        <w:t>i=0, … , n</w:t>
       </w:r>
       <w:r>
         <w:rPr>
@@ -1901,7 +1745,6 @@
         </w:rPr>
         <w:t xml:space="preserve"> </w:t>
       </w:r>
-      <w:proofErr w:type="spellStart"/>
       <w:r>
         <w:rPr>
           <w:rFonts w:cstheme="minorHAnsi"/>
@@ -1919,7 +1762,6 @@
         </w:rPr>
         <w:t>i</w:t>
       </w:r>
-      <w:proofErr w:type="spellEnd"/>
       <w:r>
         <w:rPr>
           <w:rFonts w:cstheme="minorHAnsi"/>
@@ -2073,19 +1915,7 @@
         <w:rPr>
           <w:rFonts w:cstheme="minorHAnsi"/>
         </w:rPr>
-        <w:t xml:space="preserve">0,5 [s] per il tratto iniziale a </w:t>
-      </w:r>
-      <w:r>
-        <w:rPr>
-          <w:rFonts w:cstheme="minorHAnsi"/>
-        </w:rPr>
-        <w:t>de</w:t>
-      </w:r>
-      <w:r>
-        <w:rPr>
-          <w:rFonts w:cstheme="minorHAnsi"/>
-        </w:rPr>
-        <w:t>celerazione costante</w:t>
+        <w:t>0,5 [s] per il tratto iniziale a decelerazione costante</w:t>
       </w:r>
     </w:p>
     <w:p>
@@ -2227,7 +2057,6 @@
                 <v:path gradientshapeok="t" o:connecttype="rect"/>
               </v:shapetype>
               <v:shape id="Casella di testo 9" o:spid="_x0000_s1026" type="#_x0000_t202" style="position:absolute;left:0;text-align:left;margin-left:409.45pt;margin-top:172.35pt;width:2in;height:22.4pt;z-index:251663360;visibility:visible;mso-wrap-style:none;mso-height-percent:0;mso-wrap-distance-left:9pt;mso-wrap-distance-top:0;mso-wrap-distance-right:9pt;mso-wrap-distance-bottom:0;mso-position-horizontal:absolute;mso-position-horizontal-relative:margin;mso-position-vertical:absolute;mso-position-vertical-relative:text;mso-height-percent:0;mso-height-relative:margin;v-text-anchor:top" o:gfxdata="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" filled="f" stroked="f">
-                <v:fill o:detectmouseclick="t"/>
                 <v:textbox>
                   <w:txbxContent>
                     <w:p>
@@ -2379,7 +2208,6 @@
           <mc:Fallback>
             <w:pict>
               <v:shape w14:anchorId="1DB813E4" id="Casella di testo 8" o:spid="_x0000_s1027" type="#_x0000_t202" style="position:absolute;left:0;text-align:left;margin-left:0;margin-top:157.45pt;width:2in;height:22.4pt;z-index:251661312;visibility:visible;mso-wrap-style:none;mso-height-percent:0;mso-wrap-distance-left:9pt;mso-wrap-distance-top:0;mso-wrap-distance-right:9pt;mso-wrap-distance-bottom:0;mso-position-horizontal:center;mso-position-horizontal-relative:margin;mso-position-vertical:absolute;mso-position-vertical-relative:text;mso-height-percent:0;mso-height-relative:margin;v-text-anchor:top" o:gfxdata="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" filled="f" stroked="f">
-                <v:fill o:detectmouseclick="t"/>
                 <v:textbox>
                   <w:txbxContent>
                     <w:p>
@@ -2534,7 +2362,6 @@
           <mc:Fallback>
             <w:pict>
               <v:shape w14:anchorId="52944B77" id="Casella di testo 3" o:spid="_x0000_s1028" type="#_x0000_t202" style="position:absolute;left:0;text-align:left;margin-left:107.95pt;margin-top:173.85pt;width:24.45pt;height:24.85pt;z-index:251659264;visibility:visible;mso-wrap-style:square;mso-width-percent:0;mso-height-percent:0;mso-wrap-distance-left:9pt;mso-wrap-distance-top:0;mso-wrap-distance-right:9pt;mso-wrap-distance-bottom:0;mso-position-horizontal:absolute;mso-position-horizontal-relative:text;mso-position-vertical:absolute;mso-position-vertical-relative:text;mso-width-percent:0;mso-height-percent:0;mso-width-relative:margin;mso-height-relative:margin;v-text-anchor:top" o:gfxdata="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" filled="f" stroked="f">
-                <v:fill o:detectmouseclick="t"/>
                 <v:textbox>
                   <w:txbxContent>
                     <w:p>
@@ -2869,15 +2696,7 @@
         <w:rPr>
           <w:rFonts w:cstheme="minorHAnsi"/>
         </w:rPr>
-        <w:t xml:space="preserve">Ricavando </w:t>
-      </w:r>
-      <w:proofErr w:type="spellStart"/>
-      <w:proofErr w:type="gramStart"/>
-      <w:r>
-        <w:rPr>
-          <w:rFonts w:cstheme="minorHAnsi"/>
-        </w:rPr>
-        <w:t>V</w:t>
+        <w:t>Ricavando V</w:t>
       </w:r>
       <w:r>
         <w:rPr>
@@ -2886,7 +2705,6 @@
         </w:rPr>
         <w:t>max</w:t>
       </w:r>
-      <w:proofErr w:type="spellEnd"/>
       <w:r>
         <w:rPr>
           <w:rFonts w:cstheme="minorHAnsi"/>
@@ -2898,20 +2716,7 @@
         <w:rPr>
           <w:rFonts w:cstheme="minorHAnsi"/>
         </w:rPr>
-        <w:t>,</w:t>
-      </w:r>
-      <w:proofErr w:type="gramEnd"/>
-      <w:r>
-        <w:rPr>
-          <w:rFonts w:cstheme="minorHAnsi"/>
-        </w:rPr>
-        <w:t xml:space="preserve"> sapendo che </w:t>
-      </w:r>
-      <w:r>
-        <w:rPr>
-          <w:rFonts w:cstheme="minorHAnsi"/>
-        </w:rPr>
-        <w:t>T</w:t>
+        <w:t>, sapendo che T</w:t>
       </w:r>
       <w:r>
         <w:rPr>
@@ -2930,38 +2735,26 @@
         <w:rPr>
           <w:rFonts w:cstheme="minorHAnsi"/>
         </w:rPr>
+        <w:t xml:space="preserve"> T</w:t>
+      </w:r>
+      <w:r>
+        <w:rPr>
+          <w:rFonts w:cstheme="minorHAnsi"/>
+          <w:vertAlign w:val="subscript"/>
+        </w:rPr>
+        <w:t>2</w:t>
+      </w:r>
+      <w:r>
+        <w:rPr>
+          <w:rFonts w:cstheme="minorHAnsi"/>
+        </w:rPr>
         <w:t xml:space="preserve"> </w:t>
       </w:r>
       <w:r>
         <w:rPr>
           <w:rFonts w:cstheme="minorHAnsi"/>
         </w:rPr>
-        <w:t>T</w:t>
-      </w:r>
-      <w:r>
-        <w:rPr>
-          <w:rFonts w:cstheme="minorHAnsi"/>
-          <w:vertAlign w:val="subscript"/>
-        </w:rPr>
-        <w:t>2</w:t>
-      </w:r>
-      <w:r>
-        <w:rPr>
-          <w:rFonts w:cstheme="minorHAnsi"/>
-        </w:rPr>
-        <w:t xml:space="preserve"> </w:t>
-      </w:r>
-      <w:r>
-        <w:rPr>
-          <w:rFonts w:cstheme="minorHAnsi"/>
-        </w:rPr>
-        <w:t xml:space="preserve"> </w:t>
-      </w:r>
-      <w:r>
-        <w:rPr>
-          <w:rFonts w:cstheme="minorHAnsi"/>
-        </w:rPr>
-        <w:t>T</w:t>
+        <w:t xml:space="preserve"> T</w:t>
       </w:r>
       <w:r>
         <w:rPr>
@@ -3155,7 +2948,6 @@
         <w:lastRenderedPageBreak/>
         <w:t xml:space="preserve">Grazie al modello del robot definito al secondo punto, nella cinematica diretta, è stato possibile tramite la funzione </w:t>
       </w:r>
-      <w:proofErr w:type="spellStart"/>
       <w:r>
         <w:rPr>
           <w:rFonts w:cstheme="minorHAnsi"/>
@@ -3164,7 +2956,6 @@
         </w:rPr>
         <w:t>ikine</w:t>
       </w:r>
-      <w:proofErr w:type="spellEnd"/>
       <w:r>
         <w:rPr>
           <w:rFonts w:cstheme="minorHAnsi"/>
@@ -3176,21 +2967,7 @@
           <w:rFonts w:cstheme="minorHAnsi"/>
         </w:rPr>
         <w:br/>
-        <w:t>end-</w:t>
-      </w:r>
-      <w:proofErr w:type="spellStart"/>
-      <w:r>
-        <w:rPr>
-          <w:rFonts w:cstheme="minorHAnsi"/>
-        </w:rPr>
-        <w:t>effector</w:t>
-      </w:r>
-      <w:proofErr w:type="spellEnd"/>
-      <w:r>
-        <w:rPr>
-          <w:rFonts w:cstheme="minorHAnsi"/>
-        </w:rPr>
-        <w:t xml:space="preserve"> del robot</w:t>
+        <w:t>end-effector del robot</w:t>
       </w:r>
       <w:r>
         <w:rPr>
@@ -3202,16 +2979,313 @@
     <w:p>
       <w:pPr>
         <w:pStyle w:val="Nessunaspaziatura"/>
-        <w:rPr>
-          <w:rFonts w:cstheme="minorHAnsi"/>
-        </w:rPr>
-      </w:pPr>
+        <w:jc w:val="center"/>
+        <w:rPr>
+          <w:rFonts w:cstheme="minorHAnsi"/>
+        </w:rPr>
+      </w:pPr>
+      <w:r>
+        <w:rPr>
+          <w:noProof/>
+        </w:rPr>
+        <w:drawing>
+          <wp:inline distT="0" distB="0" distL="0" distR="0" wp14:anchorId="6228D2AE" wp14:editId="412E73AC">
+            <wp:extent cx="5334000" cy="4000500"/>
+            <wp:effectExtent l="0" t="0" r="0" b="0"/>
+            <wp:docPr id="2" name="Immagine 2"/>
+            <wp:cNvGraphicFramePr>
+              <a:graphicFrameLocks xmlns:a="http://schemas.openxmlformats.org/drawingml/2006/main" noChangeAspect="1"/>
+            </wp:cNvGraphicFramePr>
+            <a:graphic xmlns:a="http://schemas.openxmlformats.org/drawingml/2006/main">
+              <a:graphicData uri="http://schemas.openxmlformats.org/drawingml/2006/picture">
+                <pic:pic xmlns:pic="http://schemas.openxmlformats.org/drawingml/2006/picture">
+                  <pic:nvPicPr>
+                    <pic:cNvPr id="0" name="Picture 1"/>
+                    <pic:cNvPicPr>
+                      <a:picLocks noChangeAspect="1" noChangeArrowheads="1"/>
+                    </pic:cNvPicPr>
+                  </pic:nvPicPr>
+                  <pic:blipFill>
+                    <a:blip r:embed="rId17">
+                      <a:extLst>
+                        <a:ext uri="{28A0092B-C50C-407E-A947-70E740481C1C}">
+                          <a14:useLocalDpi xmlns:a14="http://schemas.microsoft.com/office/drawing/2010/main" val="0"/>
+                        </a:ext>
+                      </a:extLst>
+                    </a:blip>
+                    <a:srcRect/>
+                    <a:stretch>
+                      <a:fillRect/>
+                    </a:stretch>
+                  </pic:blipFill>
+                  <pic:spPr bwMode="auto">
+                    <a:xfrm>
+                      <a:off x="0" y="0"/>
+                      <a:ext cx="5334000" cy="4000500"/>
+                    </a:xfrm>
+                    <a:prstGeom prst="rect">
+                      <a:avLst/>
+                    </a:prstGeom>
+                    <a:noFill/>
+                    <a:ln>
+                      <a:noFill/>
+                    </a:ln>
+                  </pic:spPr>
+                </pic:pic>
+              </a:graphicData>
+            </a:graphic>
+          </wp:inline>
+        </w:drawing>
+      </w:r>
+    </w:p>
+    <w:p>
+      <w:pPr>
+        <w:pStyle w:val="Nessunaspaziatura"/>
+        <w:rPr>
+          <w:rFonts w:cstheme="minorHAnsi"/>
+        </w:rPr>
+      </w:pPr>
+      <w:r>
+        <w:rPr>
+          <w:rFonts w:cstheme="minorHAnsi"/>
+        </w:rPr>
+        <w:t xml:space="preserve">Definita la legge di moto è stata </w:t>
+      </w:r>
+      <w:r>
+        <w:rPr>
+          <w:rFonts w:cstheme="minorHAnsi"/>
+        </w:rPr>
+        <w:t>calcolata la traiettoria percorsa dai singoli giunti per arrivare al punto finale di arresto del movimento</w:t>
+      </w:r>
+      <w:r>
+        <w:rPr>
+          <w:rFonts w:cstheme="minorHAnsi"/>
+        </w:rPr>
+        <w:t>.</w:t>
+      </w:r>
+    </w:p>
+    <w:p>
+      <w:pPr>
+        <w:pStyle w:val="Nessunaspaziatura"/>
+        <w:jc w:val="center"/>
+        <w:rPr>
+          <w:rFonts w:cstheme="minorHAnsi"/>
+        </w:rPr>
+      </w:pPr>
+      <w:r>
+        <w:rPr>
+          <w:rFonts w:cstheme="minorHAnsi"/>
+          <w:noProof/>
+        </w:rPr>
+        <w:drawing>
+          <wp:inline distT="0" distB="0" distL="0" distR="0" wp14:anchorId="5CABCE46" wp14:editId="66C0347B">
+            <wp:extent cx="5789416" cy="4781550"/>
+            <wp:effectExtent l="0" t="0" r="1905" b="0"/>
+            <wp:docPr id="10" name="Immagine 10"/>
+            <wp:cNvGraphicFramePr>
+              <a:graphicFrameLocks xmlns:a="http://schemas.openxmlformats.org/drawingml/2006/main" noChangeAspect="1"/>
+            </wp:cNvGraphicFramePr>
+            <a:graphic xmlns:a="http://schemas.openxmlformats.org/drawingml/2006/main">
+              <a:graphicData uri="http://schemas.openxmlformats.org/drawingml/2006/picture">
+                <pic:pic xmlns:pic="http://schemas.openxmlformats.org/drawingml/2006/picture">
+                  <pic:nvPicPr>
+                    <pic:cNvPr id="0" name="Picture 3"/>
+                    <pic:cNvPicPr>
+                      <a:picLocks noChangeAspect="1" noChangeArrowheads="1"/>
+                    </pic:cNvPicPr>
+                  </pic:nvPicPr>
+                  <pic:blipFill>
+                    <a:blip r:embed="rId18">
+                      <a:extLst>
+                        <a:ext uri="{28A0092B-C50C-407E-A947-70E740481C1C}">
+                          <a14:useLocalDpi xmlns:a14="http://schemas.microsoft.com/office/drawing/2010/main" val="0"/>
+                        </a:ext>
+                      </a:extLst>
+                    </a:blip>
+                    <a:srcRect/>
+                    <a:stretch>
+                      <a:fillRect/>
+                    </a:stretch>
+                  </pic:blipFill>
+                  <pic:spPr bwMode="auto">
+                    <a:xfrm>
+                      <a:off x="0" y="0"/>
+                      <a:ext cx="5822848" cy="4809162"/>
+                    </a:xfrm>
+                    <a:prstGeom prst="rect">
+                      <a:avLst/>
+                    </a:prstGeom>
+                    <a:noFill/>
+                    <a:ln>
+                      <a:noFill/>
+                    </a:ln>
+                  </pic:spPr>
+                </pic:pic>
+              </a:graphicData>
+            </a:graphic>
+          </wp:inline>
+        </w:drawing>
+      </w:r>
+    </w:p>
+    <w:p>
+      <w:pPr>
+        <w:pStyle w:val="Nessunaspaziatura"/>
+        <w:rPr>
+          <w:rFonts w:cstheme="minorHAnsi"/>
+        </w:rPr>
+      </w:pPr>
+      <w:r>
+        <w:rPr>
+          <w:rFonts w:cstheme="minorHAnsi"/>
+        </w:rPr>
+        <w:lastRenderedPageBreak/>
+        <w:t xml:space="preserve">Una volta </w:t>
+      </w:r>
+      <w:r>
+        <w:rPr>
+          <w:rFonts w:cstheme="minorHAnsi"/>
+        </w:rPr>
+        <w:t>trovate le posizioni dei giunti tramite la funzione “</w:t>
+      </w:r>
+      <w:r>
+        <w:rPr>
+          <w:rFonts w:cstheme="minorHAnsi"/>
+          <w:i/>
+          <w:iCs/>
+        </w:rPr>
+        <w:t>grafici_spazio_dei_giunti_e_coppie”</w:t>
+      </w:r>
+      <w:r>
+        <w:rPr>
+          <w:rFonts w:cstheme="minorHAnsi"/>
+        </w:rPr>
+        <w:t xml:space="preserve"> sono state calcolate le </w:t>
+      </w:r>
+      <w:r>
+        <w:rPr>
+          <w:rFonts w:cstheme="minorHAnsi"/>
+        </w:rPr>
+        <w:t xml:space="preserve">posizioni, </w:t>
+      </w:r>
+      <w:r>
+        <w:rPr>
+          <w:rFonts w:cstheme="minorHAnsi"/>
+        </w:rPr>
+        <w:t>velocità</w:t>
+      </w:r>
+      <w:r>
+        <w:rPr>
+          <w:rFonts w:cstheme="minorHAnsi"/>
+        </w:rPr>
+        <w:t xml:space="preserve">, </w:t>
+      </w:r>
+      <w:r>
+        <w:rPr>
+          <w:rFonts w:cstheme="minorHAnsi"/>
+        </w:rPr>
+        <w:t xml:space="preserve">accelerazioni </w:t>
+      </w:r>
+      <w:r>
+        <w:rPr>
+          <w:rFonts w:cstheme="minorHAnsi"/>
+        </w:rPr>
+        <w:t xml:space="preserve">e jerk </w:t>
+      </w:r>
+      <w:r>
+        <w:rPr>
+          <w:rFonts w:cstheme="minorHAnsi"/>
+        </w:rPr>
+        <w:t>dei singoli giunti</w:t>
+      </w:r>
+      <w:r>
+        <w:rPr>
+          <w:rFonts w:cstheme="minorHAnsi"/>
+        </w:rPr>
+        <w:t>.</w:t>
+      </w:r>
+    </w:p>
+    <w:p>
+      <w:pPr>
+        <w:pStyle w:val="Nessunaspaziatura"/>
+        <w:rPr>
+          <w:rFonts w:cstheme="minorHAnsi"/>
+        </w:rPr>
+      </w:pPr>
+      <w:r>
+        <w:rPr>
+          <w:rFonts w:cstheme="minorHAnsi"/>
+          <w:noProof/>
+        </w:rPr>
+        <w:drawing>
+          <wp:inline distT="0" distB="0" distL="0" distR="0" wp14:anchorId="19EEF769" wp14:editId="26BF29AC">
+            <wp:extent cx="6645910" cy="6084570"/>
+            <wp:effectExtent l="0" t="0" r="2540" b="0"/>
+            <wp:docPr id="14" name="Immagine 14"/>
+            <wp:cNvGraphicFramePr>
+              <a:graphicFrameLocks xmlns:a="http://schemas.openxmlformats.org/drawingml/2006/main" noChangeAspect="1"/>
+            </wp:cNvGraphicFramePr>
+            <a:graphic xmlns:a="http://schemas.openxmlformats.org/drawingml/2006/main">
+              <a:graphicData uri="http://schemas.openxmlformats.org/drawingml/2006/picture">
+                <pic:pic xmlns:pic="http://schemas.openxmlformats.org/drawingml/2006/picture">
+                  <pic:nvPicPr>
+                    <pic:cNvPr id="0" name="Picture 4"/>
+                    <pic:cNvPicPr>
+                      <a:picLocks noChangeAspect="1" noChangeArrowheads="1"/>
+                    </pic:cNvPicPr>
+                  </pic:nvPicPr>
+                  <pic:blipFill>
+                    <a:blip r:embed="rId19">
+                      <a:extLst>
+                        <a:ext uri="{28A0092B-C50C-407E-A947-70E740481C1C}">
+                          <a14:useLocalDpi xmlns:a14="http://schemas.microsoft.com/office/drawing/2010/main" val="0"/>
+                        </a:ext>
+                      </a:extLst>
+                    </a:blip>
+                    <a:srcRect/>
+                    <a:stretch>
+                      <a:fillRect/>
+                    </a:stretch>
+                  </pic:blipFill>
+                  <pic:spPr bwMode="auto">
+                    <a:xfrm>
+                      <a:off x="0" y="0"/>
+                      <a:ext cx="6645910" cy="6084570"/>
+                    </a:xfrm>
+                    <a:prstGeom prst="rect">
+                      <a:avLst/>
+                    </a:prstGeom>
+                    <a:noFill/>
+                    <a:ln>
+                      <a:noFill/>
+                    </a:ln>
+                  </pic:spPr>
+                </pic:pic>
+              </a:graphicData>
+            </a:graphic>
+          </wp:inline>
+        </w:drawing>
+      </w:r>
+    </w:p>
+    <w:p>
+      <w:pPr>
+        <w:jc w:val="left"/>
+        <w:rPr>
+          <w:rFonts w:asciiTheme="majorHAnsi" w:eastAsiaTheme="majorEastAsia" w:hAnsiTheme="majorHAnsi" w:cs="Mangal"/>
+          <w:color w:val="2F5496" w:themeColor="accent1" w:themeShade="BF"/>
+          <w:sz w:val="32"/>
+          <w:szCs w:val="29"/>
+        </w:rPr>
+      </w:pPr>
+      <w:r>
+        <w:br w:type="page"/>
+      </w:r>
     </w:p>
     <w:p>
       <w:pPr>
         <w:pStyle w:val="Titolo1"/>
       </w:pPr>
       <w:r>
+        <w:lastRenderedPageBreak/>
         <w:t>Determinazione delle coppie necessarie per gli attuatori:</w:t>
       </w:r>
     </w:p>
@@ -3219,6 +3293,164 @@
       <w:pPr>
         <w:pStyle w:val="Nessunaspaziatura"/>
       </w:pPr>
+    </w:p>
+    <w:p>
+      <w:pPr>
+        <w:pStyle w:val="Nessunaspaziatura"/>
+      </w:pPr>
+      <w:r>
+        <w:t>L</w:t>
+      </w:r>
+      <w:r>
+        <w:t>e</w:t>
+      </w:r>
+      <w:r>
+        <w:t xml:space="preserve"> coppie ai giunti degli attuatori sono stat</w:t>
+      </w:r>
+      <w:r>
+        <w:t>e calcolate grazie a</w:t>
+      </w:r>
+      <w:r>
+        <w:t xml:space="preserve">i risultati del punto precedente tramite la funzione messa a disposizione da MATLAB, chiamata </w:t>
+      </w:r>
+      <w:r>
+        <w:rPr>
+          <w:i/>
+          <w:iCs/>
+        </w:rPr>
+        <w:t>SerialLink.rne Inverse dynamics</w:t>
+      </w:r>
+      <w:r>
+        <w:t>.</w:t>
+      </w:r>
+    </w:p>
+    <w:p>
+      <w:pPr>
+        <w:pStyle w:val="Nessunaspaziatura"/>
+      </w:pPr>
+      <w:r>
+        <w:t>G</w:t>
+      </w:r>
+      <w:r>
+        <w:t>razie alla definizione e caricamento all’interno del modello del manipolatore dei parametri fisici come momenti di inerzia e massa, è possibile andare ad estrapolare tali coppie:</w:t>
+      </w:r>
+    </w:p>
+    <w:p>
+      <w:pPr>
+        <w:pStyle w:val="Nessunaspaziatura"/>
+      </w:pPr>
+      <w:r>
+        <w:t xml:space="preserve"> </w:t>
+      </w:r>
+      <w:r>
+        <w:t xml:space="preserve"> </w:t>
+      </w:r>
+      <w:r>
+        <w:rPr>
+          <w:noProof/>
+        </w:rPr>
+        <w:drawing>
+          <wp:inline distT="0" distB="0" distL="0" distR="0" wp14:anchorId="3170E35E" wp14:editId="665E871D">
+            <wp:extent cx="6645910" cy="4773930"/>
+            <wp:effectExtent l="0" t="0" r="2540" b="0"/>
+            <wp:docPr id="18" name="Immagine 18"/>
+            <wp:cNvGraphicFramePr>
+              <a:graphicFrameLocks xmlns:a="http://schemas.openxmlformats.org/drawingml/2006/main" noChangeAspect="1"/>
+            </wp:cNvGraphicFramePr>
+            <a:graphic xmlns:a="http://schemas.openxmlformats.org/drawingml/2006/main">
+              <a:graphicData uri="http://schemas.openxmlformats.org/drawingml/2006/picture">
+                <pic:pic xmlns:pic="http://schemas.openxmlformats.org/drawingml/2006/picture">
+                  <pic:nvPicPr>
+                    <pic:cNvPr id="0" name="Picture 6"/>
+                    <pic:cNvPicPr>
+                      <a:picLocks noChangeAspect="1" noChangeArrowheads="1"/>
+                    </pic:cNvPicPr>
+                  </pic:nvPicPr>
+                  <pic:blipFill>
+                    <a:blip r:embed="rId20">
+                      <a:extLst>
+                        <a:ext uri="{28A0092B-C50C-407E-A947-70E740481C1C}">
+                          <a14:useLocalDpi xmlns:a14="http://schemas.microsoft.com/office/drawing/2010/main" val="0"/>
+                        </a:ext>
+                      </a:extLst>
+                    </a:blip>
+                    <a:srcRect/>
+                    <a:stretch>
+                      <a:fillRect/>
+                    </a:stretch>
+                  </pic:blipFill>
+                  <pic:spPr bwMode="auto">
+                    <a:xfrm>
+                      <a:off x="0" y="0"/>
+                      <a:ext cx="6645910" cy="4773930"/>
+                    </a:xfrm>
+                    <a:prstGeom prst="rect">
+                      <a:avLst/>
+                    </a:prstGeom>
+                    <a:noFill/>
+                    <a:ln>
+                      <a:noFill/>
+                    </a:ln>
+                  </pic:spPr>
+                </pic:pic>
+              </a:graphicData>
+            </a:graphic>
+          </wp:inline>
+        </w:drawing>
+      </w:r>
+    </w:p>
+    <w:p>
+      <w:pPr>
+        <w:pStyle w:val="Nessunaspaziatura"/>
+      </w:pPr>
+    </w:p>
+    <w:p>
+      <w:pPr>
+        <w:pStyle w:val="Titolo1"/>
+      </w:pPr>
+      <w:r>
+        <w:t>Strategie per il controllo del manipolatore (</w:t>
+      </w:r>
+      <w:r>
+        <w:rPr>
+          <w:i/>
+          <w:iCs/>
+        </w:rPr>
+        <w:t>punti 5 e 6 della traccia di progetto)</w:t>
+      </w:r>
+      <w:r>
+        <w:t>:</w:t>
+      </w:r>
+    </w:p>
+    <w:p>
+      <w:pPr>
+        <w:pStyle w:val="Nessunaspaziatura"/>
+      </w:pPr>
+    </w:p>
+    <w:p>
+      <w:pPr>
+        <w:pStyle w:val="Nessunaspaziatura"/>
+      </w:pPr>
+      <w:r>
+        <w:t xml:space="preserve">Ultimati i precedenti punti, </w:t>
+      </w:r>
+      <w:r>
+        <w:t>si è passato alla stesura della strategia di controllo per il robot, in questo caso, seguendo gli stessi passi dell’ultima esercitazione, si è fatto partire il robot in un nuovo punto e poi</w:t>
+      </w:r>
+      <w:r>
+        <w:t>, con i parametri del controllore PD, uno per ogni giunto, si sono andate a modificare e impostare i valori in modo da far seguire il più possibile la traiettoria desiderata.</w:t>
+      </w:r>
+    </w:p>
+    <w:p>
+      <w:pPr>
+        <w:pStyle w:val="Nessunaspaziatura"/>
+      </w:pPr>
+      <w:r>
+        <w:t>Il controllore proporzionale permette di avere buone performance nel</w:t>
+      </w:r>
+      <w:r>
+        <w:t>la riduzione dell’errore a regime ma se troppo grande si vanno ad inserire delle grandi oscillazioni nel transitorio, perciò con un termine derivativo molto piccolo possiamo andare a ridurre tali oscillazioni andando però ad inserire una forte sensibilità ai disturbi.</w:t>
+      </w:r>
     </w:p>
     <w:sectPr>
       <w:pgSz w:w="11906" w:h="16838"/>
@@ -3232,7 +3464,7 @@
 </file>
 
 <file path=word/endnotes.xml><?xml version="1.0" encoding="utf-8"?>
-<w:endnotes xmlns:wpc="http://schemas.microsoft.com/office/word/2010/wordprocessingCanvas" xmlns:cx="http://schemas.microsoft.com/office/drawing/2014/chartex" xmlns:cx1="http://schemas.microsoft.com/office/drawing/2015/9/8/chartex" xmlns:cx2="http://schemas.microsoft.com/office/drawing/2015/10/21/chartex" xmlns:cx3="http://schemas.microsoft.com/office/drawing/2016/5/9/chartex" xmlns:cx4="http://schemas.microsoft.com/office/drawing/2016/5/10/chartex" xmlns:cx5="http://schemas.microsoft.com/office/drawing/2016/5/11/chartex" xmlns:cx6="http://schemas.microsoft.com/office/drawing/2016/5/12/chartex" xmlns:cx7="http://schemas.microsoft.com/office/drawing/2016/5/13/chartex" xmlns:cx8="http://schemas.microsoft.com/office/drawing/2016/5/14/chartex" xmlns:mc="http://schemas.openxmlformats.org/markup-compatibility/2006" xmlns:aink="http://schemas.microsoft.com/office/drawing/2016/ink" xmlns:am3d="http://schemas.microsoft.com/office/drawing/2017/model3d" xmlns:o="urn:schemas-microsoft-com:office:office" xmlns:r="http://schemas.openxmlformats.org/officeDocument/2006/relationships" xmlns:m="http://schemas.openxmlformats.org/officeDocument/2006/math" xmlns:v="urn:schemas-microsoft-com:vml" xmlns:wp14="http://schemas.microsoft.com/office/word/2010/wordprocessingDrawing" xmlns:wp="http://schemas.openxmlformats.org/drawingml/2006/wordprocessingDrawing" xmlns:w10="urn:schemas-microsoft-com:office:word" xmlns:w="http://schemas.openxmlformats.org/wordprocessingml/2006/main" xmlns:w14="http://schemas.microsoft.com/office/word/2010/wordml" xmlns:w15="http://schemas.microsoft.com/office/word/2012/wordml" xmlns:w16cid="http://schemas.microsoft.com/office/word/2016/wordml/cid" xmlns:w16se="http://schemas.microsoft.com/office/word/2015/wordml/symex" xmlns:wpg="http://schemas.microsoft.com/office/word/2010/wordprocessingGroup" xmlns:wpi="http://schemas.microsoft.com/office/word/2010/wordprocessingInk" xmlns:wne="http://schemas.microsoft.com/office/word/2006/wordml" xmlns:wps="http://schemas.microsoft.com/office/word/2010/wordprocessingShape" mc:Ignorable="w14 w15 w16se w16cid wp14">
+<w:endnotes xmlns:wpc="http://schemas.microsoft.com/office/word/2010/wordprocessingCanvas" xmlns:cx="http://schemas.microsoft.com/office/drawing/2014/chartex" xmlns:cx1="http://schemas.microsoft.com/office/drawing/2015/9/8/chartex" xmlns:cx2="http://schemas.microsoft.com/office/drawing/2015/10/21/chartex" xmlns:cx3="http://schemas.microsoft.com/office/drawing/2016/5/9/chartex" xmlns:cx4="http://schemas.microsoft.com/office/drawing/2016/5/10/chartex" xmlns:cx5="http://schemas.microsoft.com/office/drawing/2016/5/11/chartex" xmlns:cx6="http://schemas.microsoft.com/office/drawing/2016/5/12/chartex" xmlns:cx7="http://schemas.microsoft.com/office/drawing/2016/5/13/chartex" xmlns:cx8="http://schemas.microsoft.com/office/drawing/2016/5/14/chartex" xmlns:mc="http://schemas.openxmlformats.org/markup-compatibility/2006" xmlns:aink="http://schemas.microsoft.com/office/drawing/2016/ink" xmlns:am3d="http://schemas.microsoft.com/office/drawing/2017/model3d" xmlns:o="urn:schemas-microsoft-com:office:office" xmlns:r="http://schemas.openxmlformats.org/officeDocument/2006/relationships" xmlns:m="http://schemas.openxmlformats.org/officeDocument/2006/math" xmlns:v="urn:schemas-microsoft-com:vml" xmlns:wp14="http://schemas.microsoft.com/office/word/2010/wordprocessingDrawing" xmlns:wp="http://schemas.openxmlformats.org/drawingml/2006/wordprocessingDrawing" xmlns:w10="urn:schemas-microsoft-com:office:word" xmlns:w="http://schemas.openxmlformats.org/wordprocessingml/2006/main" xmlns:w14="http://schemas.microsoft.com/office/word/2010/wordml" xmlns:w15="http://schemas.microsoft.com/office/word/2012/wordml" xmlns:w16cex="http://schemas.microsoft.com/office/word/2018/wordml/cex" xmlns:w16cid="http://schemas.microsoft.com/office/word/2016/wordml/cid" xmlns:w16="http://schemas.microsoft.com/office/word/2018/wordml" xmlns:w16se="http://schemas.microsoft.com/office/word/2015/wordml/symex" xmlns:wpg="http://schemas.microsoft.com/office/word/2010/wordprocessingGroup" xmlns:wpi="http://schemas.microsoft.com/office/word/2010/wordprocessingInk" xmlns:wne="http://schemas.microsoft.com/office/word/2006/wordml" xmlns:wps="http://schemas.microsoft.com/office/word/2010/wordprocessingShape" mc:Ignorable="w14 w15 w16se w16cid w16 w16cex wp14">
   <w:endnote w:type="separator" w:id="-1">
     <w:p>
       <w:r>
@@ -3251,7 +3483,7 @@
 </file>
 
 <file path=word/footnotes.xml><?xml version="1.0" encoding="utf-8"?>
-<w:footnotes xmlns:wpc="http://schemas.microsoft.com/office/word/2010/wordprocessingCanvas" xmlns:cx="http://schemas.microsoft.com/office/drawing/2014/chartex" xmlns:cx1="http://schemas.microsoft.com/office/drawing/2015/9/8/chartex" xmlns:cx2="http://schemas.microsoft.com/office/drawing/2015/10/21/chartex" xmlns:cx3="http://schemas.microsoft.com/office/drawing/2016/5/9/chartex" xmlns:cx4="http://schemas.microsoft.com/office/drawing/2016/5/10/chartex" xmlns:cx5="http://schemas.microsoft.com/office/drawing/2016/5/11/chartex" xmlns:cx6="http://schemas.microsoft.com/office/drawing/2016/5/12/chartex" xmlns:cx7="http://schemas.microsoft.com/office/drawing/2016/5/13/chartex" xmlns:cx8="http://schemas.microsoft.com/office/drawing/2016/5/14/chartex" xmlns:mc="http://schemas.openxmlformats.org/markup-compatibility/2006" xmlns:aink="http://schemas.microsoft.com/office/drawing/2016/ink" xmlns:am3d="http://schemas.microsoft.com/office/drawing/2017/model3d" xmlns:o="urn:schemas-microsoft-com:office:office" xmlns:r="http://schemas.openxmlformats.org/officeDocument/2006/relationships" xmlns:m="http://schemas.openxmlformats.org/officeDocument/2006/math" xmlns:v="urn:schemas-microsoft-com:vml" xmlns:wp14="http://schemas.microsoft.com/office/word/2010/wordprocessingDrawing" xmlns:wp="http://schemas.openxmlformats.org/drawingml/2006/wordprocessingDrawing" xmlns:w10="urn:schemas-microsoft-com:office:word" xmlns:w="http://schemas.openxmlformats.org/wordprocessingml/2006/main" xmlns:w14="http://schemas.microsoft.com/office/word/2010/wordml" xmlns:w15="http://schemas.microsoft.com/office/word/2012/wordml" xmlns:w16cid="http://schemas.microsoft.com/office/word/2016/wordml/cid" xmlns:w16se="http://schemas.microsoft.com/office/word/2015/wordml/symex" xmlns:wpg="http://schemas.microsoft.com/office/word/2010/wordprocessingGroup" xmlns:wpi="http://schemas.microsoft.com/office/word/2010/wordprocessingInk" xmlns:wne="http://schemas.microsoft.com/office/word/2006/wordml" xmlns:wps="http://schemas.microsoft.com/office/word/2010/wordprocessingShape" mc:Ignorable="w14 w15 w16se w16cid wp14">
+<w:footnotes xmlns:wpc="http://schemas.microsoft.com/office/word/2010/wordprocessingCanvas" xmlns:cx="http://schemas.microsoft.com/office/drawing/2014/chartex" xmlns:cx1="http://schemas.microsoft.com/office/drawing/2015/9/8/chartex" xmlns:cx2="http://schemas.microsoft.com/office/drawing/2015/10/21/chartex" xmlns:cx3="http://schemas.microsoft.com/office/drawing/2016/5/9/chartex" xmlns:cx4="http://schemas.microsoft.com/office/drawing/2016/5/10/chartex" xmlns:cx5="http://schemas.microsoft.com/office/drawing/2016/5/11/chartex" xmlns:cx6="http://schemas.microsoft.com/office/drawing/2016/5/12/chartex" xmlns:cx7="http://schemas.microsoft.com/office/drawing/2016/5/13/chartex" xmlns:cx8="http://schemas.microsoft.com/office/drawing/2016/5/14/chartex" xmlns:mc="http://schemas.openxmlformats.org/markup-compatibility/2006" xmlns:aink="http://schemas.microsoft.com/office/drawing/2016/ink" xmlns:am3d="http://schemas.microsoft.com/office/drawing/2017/model3d" xmlns:o="urn:schemas-microsoft-com:office:office" xmlns:r="http://schemas.openxmlformats.org/officeDocument/2006/relationships" xmlns:m="http://schemas.openxmlformats.org/officeDocument/2006/math" xmlns:v="urn:schemas-microsoft-com:vml" xmlns:wp14="http://schemas.microsoft.com/office/word/2010/wordprocessingDrawing" xmlns:wp="http://schemas.openxmlformats.org/drawingml/2006/wordprocessingDrawing" xmlns:w10="urn:schemas-microsoft-com:office:word" xmlns:w="http://schemas.openxmlformats.org/wordprocessingml/2006/main" xmlns:w14="http://schemas.microsoft.com/office/word/2010/wordml" xmlns:w15="http://schemas.microsoft.com/office/word/2012/wordml" xmlns:w16cex="http://schemas.microsoft.com/office/word/2018/wordml/cex" xmlns:w16cid="http://schemas.microsoft.com/office/word/2016/wordml/cid" xmlns:w16="http://schemas.microsoft.com/office/word/2018/wordml" xmlns:w16se="http://schemas.microsoft.com/office/word/2015/wordml/symex" xmlns:wpg="http://schemas.microsoft.com/office/word/2010/wordprocessingGroup" xmlns:wpi="http://schemas.microsoft.com/office/word/2010/wordprocessingInk" xmlns:wne="http://schemas.microsoft.com/office/word/2006/wordml" xmlns:wps="http://schemas.microsoft.com/office/word/2010/wordprocessingShape" mc:Ignorable="w14 w15 w16se w16cid w16 w16cex wp14">
   <w:footnote w:type="separator" w:id="-1">
     <w:p>
       <w:r>
@@ -3273,7 +3505,7 @@
 </file>
 
 <file path=word/numbering.xml><?xml version="1.0" encoding="utf-8"?>
-<w:numbering xmlns:wpc="http://schemas.microsoft.com/office/word/2010/wordprocessingCanvas" xmlns:cx="http://schemas.microsoft.com/office/drawing/2014/chartex" xmlns:cx1="http://schemas.microsoft.com/office/drawing/2015/9/8/chartex" xmlns:cx2="http://schemas.microsoft.com/office/drawing/2015/10/21/chartex" xmlns:cx3="http://schemas.microsoft.com/office/drawing/2016/5/9/chartex" xmlns:cx4="http://schemas.microsoft.com/office/drawing/2016/5/10/chartex" xmlns:cx5="http://schemas.microsoft.com/office/drawing/2016/5/11/chartex" xmlns:cx6="http://schemas.microsoft.com/office/drawing/2016/5/12/chartex" xmlns:cx7="http://schemas.microsoft.com/office/drawing/2016/5/13/chartex" xmlns:cx8="http://schemas.microsoft.com/office/drawing/2016/5/14/chartex" xmlns:mc="http://schemas.openxmlformats.org/markup-compatibility/2006" xmlns:aink="http://schemas.microsoft.com/office/drawing/2016/ink" xmlns:am3d="http://schemas.microsoft.com/office/drawing/2017/model3d" xmlns:o="urn:schemas-microsoft-com:office:office" xmlns:r="http://schemas.openxmlformats.org/officeDocument/2006/relationships" xmlns:m="http://schemas.openxmlformats.org/officeDocument/2006/math" xmlns:v="urn:schemas-microsoft-com:vml" xmlns:wp14="http://schemas.microsoft.com/office/word/2010/wordprocessingDrawing" xmlns:wp="http://schemas.openxmlformats.org/drawingml/2006/wordprocessingDrawing" xmlns:w10="urn:schemas-microsoft-com:office:word" xmlns:w="http://schemas.openxmlformats.org/wordprocessingml/2006/main" xmlns:w14="http://schemas.microsoft.com/office/word/2010/wordml" xmlns:w15="http://schemas.microsoft.com/office/word/2012/wordml" xmlns:w16cid="http://schemas.microsoft.com/office/word/2016/wordml/cid" xmlns:w16se="http://schemas.microsoft.com/office/word/2015/wordml/symex" xmlns:wpg="http://schemas.microsoft.com/office/word/2010/wordprocessingGroup" xmlns:wpi="http://schemas.microsoft.com/office/word/2010/wordprocessingInk" xmlns:wne="http://schemas.microsoft.com/office/word/2006/wordml" xmlns:wps="http://schemas.microsoft.com/office/word/2010/wordprocessingShape" mc:Ignorable="w14 w15 w16se w16cid wp14">
+<w:numbering xmlns:wpc="http://schemas.microsoft.com/office/word/2010/wordprocessingCanvas" xmlns:cx="http://schemas.microsoft.com/office/drawing/2014/chartex" xmlns:cx1="http://schemas.microsoft.com/office/drawing/2015/9/8/chartex" xmlns:cx2="http://schemas.microsoft.com/office/drawing/2015/10/21/chartex" xmlns:cx3="http://schemas.microsoft.com/office/drawing/2016/5/9/chartex" xmlns:cx4="http://schemas.microsoft.com/office/drawing/2016/5/10/chartex" xmlns:cx5="http://schemas.microsoft.com/office/drawing/2016/5/11/chartex" xmlns:cx6="http://schemas.microsoft.com/office/drawing/2016/5/12/chartex" xmlns:cx7="http://schemas.microsoft.com/office/drawing/2016/5/13/chartex" xmlns:cx8="http://schemas.microsoft.com/office/drawing/2016/5/14/chartex" xmlns:mc="http://schemas.openxmlformats.org/markup-compatibility/2006" xmlns:aink="http://schemas.microsoft.com/office/drawing/2016/ink" xmlns:am3d="http://schemas.microsoft.com/office/drawing/2017/model3d" xmlns:o="urn:schemas-microsoft-com:office:office" xmlns:r="http://schemas.openxmlformats.org/officeDocument/2006/relationships" xmlns:m="http://schemas.openxmlformats.org/officeDocument/2006/math" xmlns:v="urn:schemas-microsoft-com:vml" xmlns:wp14="http://schemas.microsoft.com/office/word/2010/wordprocessingDrawing" xmlns:wp="http://schemas.openxmlformats.org/drawingml/2006/wordprocessingDrawing" xmlns:w10="urn:schemas-microsoft-com:office:word" xmlns:w="http://schemas.openxmlformats.org/wordprocessingml/2006/main" xmlns:w14="http://schemas.microsoft.com/office/word/2010/wordml" xmlns:w15="http://schemas.microsoft.com/office/word/2012/wordml" xmlns:w16cex="http://schemas.microsoft.com/office/word/2018/wordml/cex" xmlns:w16cid="http://schemas.microsoft.com/office/word/2016/wordml/cid" xmlns:w16="http://schemas.microsoft.com/office/word/2018/wordml" xmlns:w16se="http://schemas.microsoft.com/office/word/2015/wordml/symex" xmlns:wpg="http://schemas.microsoft.com/office/word/2010/wordprocessingGroup" xmlns:wpi="http://schemas.microsoft.com/office/word/2010/wordprocessingInk" xmlns:wne="http://schemas.microsoft.com/office/word/2006/wordml" xmlns:wps="http://schemas.microsoft.com/office/word/2010/wordprocessingShape" mc:Ignorable="w14 w15 w16se w16cid w16 w16cex wp14">
   <w:abstractNum w:abstractNumId="0" w15:restartNumberingAfterBreak="0">
     <w:nsid w:val="130D04D6"/>
     <w:multiLevelType w:val="hybridMultilevel"/>
@@ -3920,7 +4152,7 @@
 </file>
 
 <file path=word/styles.xml><?xml version="1.0" encoding="utf-8"?>
-<w:styles xmlns:mc="http://schemas.openxmlformats.org/markup-compatibility/2006" xmlns:r="http://schemas.openxmlformats.org/officeDocument/2006/relationships" xmlns:w="http://schemas.openxmlformats.org/wordprocessingml/2006/main" xmlns:w14="http://schemas.microsoft.com/office/word/2010/wordml" xmlns:w15="http://schemas.microsoft.com/office/word/2012/wordml" xmlns:w16cid="http://schemas.microsoft.com/office/word/2016/wordml/cid" xmlns:w16se="http://schemas.microsoft.com/office/word/2015/wordml/symex" mc:Ignorable="w14 w15 w16se w16cid">
+<w:styles xmlns:mc="http://schemas.openxmlformats.org/markup-compatibility/2006" xmlns:r="http://schemas.openxmlformats.org/officeDocument/2006/relationships" xmlns:w="http://schemas.openxmlformats.org/wordprocessingml/2006/main" xmlns:w14="http://schemas.microsoft.com/office/word/2010/wordml" xmlns:w15="http://schemas.microsoft.com/office/word/2012/wordml" xmlns:w16cex="http://schemas.microsoft.com/office/word/2018/wordml/cex" xmlns:w16cid="http://schemas.microsoft.com/office/word/2016/wordml/cid" xmlns:w16="http://schemas.microsoft.com/office/word/2018/wordml" xmlns:w16se="http://schemas.microsoft.com/office/word/2015/wordml/symex" mc:Ignorable="w14 w15 w16se w16cid w16 w16cex">
   <w:docDefaults>
     <w:rPrDefault>
       <w:rPr>

</xml_diff>